<commit_message>
creacion de biblioteca de clases
</commit_message>
<xml_diff>
--- a/Funcionalidades.docx
+++ b/Funcionalidades.docx
@@ -1454,6 +1454,15 @@
         <w:spacing w:after="0"/>
       </w:pPr>
       <w:r>
+        <w:tab/>
+        <w:t>Agregar alumnos a una espera</w:t>
+      </w:r>
+    </w:p>
+    <w:p>
+      <w:pPr>
+        <w:spacing w:after="0"/>
+      </w:pPr>
+      <w:r>
         <w:t>Reservaciones</w:t>
       </w:r>
       <w:r>
@@ -1484,22 +1493,6 @@
       </w:pPr>
       <w:r>
         <w:t>Consulta/Cancelar</w:t>
-      </w:r>
-    </w:p>
-    <w:p>
-      <w:pPr>
-        <w:pStyle w:val="Prrafodelista"/>
-        <w:numPr>
-          <w:ilvl w:val="1"/>
-          <w:numId w:val="1"/>
-        </w:numPr>
-        <w:spacing w:after="0"/>
-      </w:pPr>
-      <w:r>
-        <w:t xml:space="preserve">Modificar </w:t>
-      </w:r>
-      <w:r>
-        <w:t>reservación (Sera un privilegio solo para la secretaria)</w:t>
       </w:r>
     </w:p>
     <w:p>
@@ -2100,6 +2093,26 @@
           <w:b/>
         </w:rPr>
       </w:pPr>
+      <w:r>
+        <w:rPr>
+          <w:b/>
+        </w:rPr>
+        <w:t>//</w:t>
+      </w:r>
+      <w:proofErr w:type="spellStart"/>
+      <w:r>
+        <w:rPr>
+          <w:b/>
+        </w:rPr>
+        <w:t>Despues</w:t>
+      </w:r>
+      <w:proofErr w:type="spellEnd"/>
+      <w:r>
+        <w:rPr>
+          <w:b/>
+        </w:rPr>
+        <w:t xml:space="preserve"> estos podrán ser asignados a un maestro</w:t>
+      </w:r>
     </w:p>
     <w:p>
       <w:pPr>
@@ -2217,8 +2230,6 @@
       <w:r>
         <w:t xml:space="preserve">Primero verificara la fecha, y los horarios si no hay cupo lo </w:t>
       </w:r>
-      <w:bookmarkStart w:id="2" w:name="_GoBack"/>
-      <w:bookmarkEnd w:id="2"/>
       <w:r>
         <w:t>agregara,</w:t>
       </w:r>
@@ -3182,7 +3193,7 @@
           <w:u w:val="single"/>
         </w:rPr>
       </w:pPr>
-      <w:bookmarkStart w:id="3" w:name="_Toc503997552"/>
+      <w:bookmarkStart w:id="2" w:name="_Toc503997552"/>
       <w:r>
         <w:t xml:space="preserve">Menú del </w:t>
       </w:r>
@@ -3190,7 +3201,7 @@
       <w:r>
         <w:t>Admin</w:t>
       </w:r>
-      <w:bookmarkEnd w:id="3"/>
+      <w:bookmarkEnd w:id="2"/>
       <w:proofErr w:type="spellEnd"/>
     </w:p>
     <w:p>
@@ -3492,13 +3503,7 @@
         <w:tab/>
       </w:r>
       <w:r>
-        <w:t xml:space="preserve">Para </w:t>
-      </w:r>
-      <w:r>
-        <w:t>clubs y reservaciones</w:t>
-      </w:r>
-      <w:r>
-        <w:t xml:space="preserve">: </w:t>
+        <w:t xml:space="preserve">Para clubs y reservaciones: </w:t>
       </w:r>
       <w:proofErr w:type="gramStart"/>
       <w:r>
@@ -3662,13 +3667,7 @@
         <w:ind w:left="708" w:firstLine="708"/>
       </w:pPr>
       <w:r>
-        <w:t xml:space="preserve">Asistencias </w:t>
-      </w:r>
-      <w:r>
-        <w:t>generales (, sesiones</w:t>
-      </w:r>
-      <w:r>
-        <w:t xml:space="preserve"> especiales, </w:t>
+        <w:t xml:space="preserve">Asistencias generales (, sesiones especiales, </w:t>
       </w:r>
       <w:proofErr w:type="spellStart"/>
       <w:proofErr w:type="gramStart"/>
@@ -3727,6 +3726,1111 @@
         <w:t xml:space="preserve"> imagen .</w:t>
       </w:r>
     </w:p>
+    <w:p>
+      <w:r>
+        <w:br w:type="page"/>
+      </w:r>
+    </w:p>
+    <w:p>
+      <w:r>
+        <w:lastRenderedPageBreak/>
+        <w:t>Cotización</w:t>
+      </w:r>
+    </w:p>
+    <w:tbl>
+      <w:tblPr>
+        <w:tblW w:w="8474" w:type="dxa"/>
+        <w:tblCellMar>
+          <w:left w:w="70" w:type="dxa"/>
+          <w:right w:w="70" w:type="dxa"/>
+        </w:tblCellMar>
+        <w:tblLook w:val="04A0" w:firstRow="1" w:lastRow="0" w:firstColumn="1" w:lastColumn="0" w:noHBand="0" w:noVBand="1"/>
+      </w:tblPr>
+      <w:tblGrid>
+        <w:gridCol w:w="2157"/>
+        <w:gridCol w:w="2797"/>
+        <w:gridCol w:w="960"/>
+        <w:gridCol w:w="2560"/>
+      </w:tblGrid>
+      <w:tr>
+        <w:trPr>
+          <w:trHeight w:val="289"/>
+        </w:trPr>
+        <w:tc>
+          <w:tcPr>
+            <w:tcW w:w="2157" w:type="dxa"/>
+            <w:tcBorders>
+              <w:top w:val="single" w:sz="4" w:space="0" w:color="auto"/>
+              <w:left w:val="single" w:sz="4" w:space="0" w:color="auto"/>
+              <w:bottom w:val="single" w:sz="4" w:space="0" w:color="auto"/>
+              <w:right w:val="single" w:sz="4" w:space="0" w:color="auto"/>
+            </w:tcBorders>
+            <w:shd w:val="clear" w:color="auto" w:fill="auto"/>
+            <w:noWrap/>
+            <w:vAlign w:val="bottom"/>
+            <w:hideMark/>
+          </w:tcPr>
+          <w:p>
+            <w:pPr>
+              <w:spacing w:after="0" w:line="240" w:lineRule="auto"/>
+              <w:rPr>
+                <w:rFonts w:ascii="Calibri" w:eastAsia="Times New Roman" w:hAnsi="Calibri" w:cs="Calibri"/>
+                <w:color w:val="000000"/>
+                <w:lang w:eastAsia="es-MX"/>
+              </w:rPr>
+            </w:pPr>
+            <w:r>
+              <w:rPr>
+                <w:rFonts w:ascii="Calibri" w:eastAsia="Times New Roman" w:hAnsi="Calibri" w:cs="Calibri"/>
+                <w:color w:val="000000"/>
+                <w:lang w:eastAsia="es-MX"/>
+              </w:rPr>
+              <w:t>Modulo</w:t>
+            </w:r>
+          </w:p>
+        </w:tc>
+        <w:tc>
+          <w:tcPr>
+            <w:tcW w:w="2797" w:type="dxa"/>
+            <w:tcBorders>
+              <w:top w:val="single" w:sz="4" w:space="0" w:color="auto"/>
+              <w:left w:val="nil"/>
+              <w:bottom w:val="single" w:sz="4" w:space="0" w:color="auto"/>
+              <w:right w:val="single" w:sz="4" w:space="0" w:color="auto"/>
+            </w:tcBorders>
+            <w:shd w:val="clear" w:color="auto" w:fill="auto"/>
+            <w:noWrap/>
+            <w:vAlign w:val="bottom"/>
+            <w:hideMark/>
+          </w:tcPr>
+          <w:p>
+            <w:pPr>
+              <w:spacing w:after="0" w:line="240" w:lineRule="auto"/>
+              <w:rPr>
+                <w:rFonts w:ascii="Calibri" w:eastAsia="Times New Roman" w:hAnsi="Calibri" w:cs="Calibri"/>
+                <w:color w:val="000000"/>
+                <w:lang w:eastAsia="es-MX"/>
+              </w:rPr>
+            </w:pPr>
+            <w:r>
+              <w:rPr>
+                <w:rFonts w:ascii="Calibri" w:eastAsia="Times New Roman" w:hAnsi="Calibri" w:cs="Calibri"/>
+                <w:color w:val="000000"/>
+                <w:lang w:eastAsia="es-MX"/>
+              </w:rPr>
+              <w:t>Costo</w:t>
+            </w:r>
+          </w:p>
+        </w:tc>
+        <w:tc>
+          <w:tcPr>
+            <w:tcW w:w="960" w:type="dxa"/>
+            <w:tcBorders>
+              <w:top w:val="single" w:sz="4" w:space="0" w:color="auto"/>
+              <w:left w:val="nil"/>
+              <w:bottom w:val="single" w:sz="4" w:space="0" w:color="auto"/>
+              <w:right w:val="single" w:sz="4" w:space="0" w:color="auto"/>
+            </w:tcBorders>
+            <w:shd w:val="clear" w:color="auto" w:fill="auto"/>
+            <w:noWrap/>
+            <w:vAlign w:val="bottom"/>
+            <w:hideMark/>
+          </w:tcPr>
+          <w:p>
+            <w:pPr>
+              <w:spacing w:after="0" w:line="240" w:lineRule="auto"/>
+              <w:rPr>
+                <w:rFonts w:ascii="Calibri" w:eastAsia="Times New Roman" w:hAnsi="Calibri" w:cs="Calibri"/>
+                <w:color w:val="000000"/>
+                <w:lang w:eastAsia="es-MX"/>
+              </w:rPr>
+            </w:pPr>
+            <w:r>
+              <w:rPr>
+                <w:rFonts w:ascii="Calibri" w:eastAsia="Times New Roman" w:hAnsi="Calibri" w:cs="Calibri"/>
+                <w:color w:val="000000"/>
+                <w:lang w:eastAsia="es-MX"/>
+              </w:rPr>
+              <w:t>horas</w:t>
+            </w:r>
+          </w:p>
+        </w:tc>
+        <w:tc>
+          <w:tcPr>
+            <w:tcW w:w="2560" w:type="dxa"/>
+            <w:tcBorders>
+              <w:top w:val="single" w:sz="4" w:space="0" w:color="auto"/>
+              <w:left w:val="nil"/>
+              <w:bottom w:val="single" w:sz="4" w:space="0" w:color="auto"/>
+              <w:right w:val="single" w:sz="4" w:space="0" w:color="auto"/>
+            </w:tcBorders>
+            <w:shd w:val="clear" w:color="auto" w:fill="auto"/>
+            <w:noWrap/>
+            <w:vAlign w:val="bottom"/>
+            <w:hideMark/>
+          </w:tcPr>
+          <w:p>
+            <w:pPr>
+              <w:spacing w:after="0" w:line="240" w:lineRule="auto"/>
+              <w:rPr>
+                <w:rFonts w:ascii="Calibri" w:eastAsia="Times New Roman" w:hAnsi="Calibri" w:cs="Calibri"/>
+                <w:color w:val="000000"/>
+                <w:lang w:eastAsia="es-MX"/>
+              </w:rPr>
+            </w:pPr>
+            <w:r>
+              <w:rPr>
+                <w:rFonts w:ascii="Calibri" w:eastAsia="Times New Roman" w:hAnsi="Calibri" w:cs="Calibri"/>
+                <w:color w:val="000000"/>
+                <w:lang w:eastAsia="es-MX"/>
+              </w:rPr>
+              <w:t>días</w:t>
+            </w:r>
+          </w:p>
+        </w:tc>
+      </w:tr>
+      <w:tr>
+        <w:trPr>
+          <w:trHeight w:val="289"/>
+        </w:trPr>
+        <w:tc>
+          <w:tcPr>
+            <w:tcW w:w="2157" w:type="dxa"/>
+            <w:tcBorders>
+              <w:top w:val="nil"/>
+              <w:left w:val="single" w:sz="4" w:space="0" w:color="auto"/>
+              <w:bottom w:val="single" w:sz="4" w:space="0" w:color="auto"/>
+              <w:right w:val="single" w:sz="4" w:space="0" w:color="auto"/>
+            </w:tcBorders>
+            <w:shd w:val="clear" w:color="auto" w:fill="auto"/>
+            <w:noWrap/>
+            <w:vAlign w:val="bottom"/>
+            <w:hideMark/>
+          </w:tcPr>
+          <w:p>
+            <w:pPr>
+              <w:spacing w:after="0" w:line="240" w:lineRule="auto"/>
+              <w:rPr>
+                <w:rFonts w:ascii="Calibri" w:eastAsia="Times New Roman" w:hAnsi="Calibri" w:cs="Calibri"/>
+                <w:color w:val="000000"/>
+                <w:lang w:eastAsia="es-MX"/>
+              </w:rPr>
+            </w:pPr>
+            <w:r>
+              <w:rPr>
+                <w:rFonts w:ascii="Calibri" w:eastAsia="Times New Roman" w:hAnsi="Calibri" w:cs="Calibri"/>
+                <w:color w:val="000000"/>
+                <w:lang w:eastAsia="es-MX"/>
+              </w:rPr>
+              <w:t>Alumno</w:t>
+            </w:r>
+          </w:p>
+        </w:tc>
+        <w:tc>
+          <w:tcPr>
+            <w:tcW w:w="2797" w:type="dxa"/>
+            <w:tcBorders>
+              <w:top w:val="nil"/>
+              <w:left w:val="nil"/>
+              <w:bottom w:val="single" w:sz="4" w:space="0" w:color="auto"/>
+              <w:right w:val="single" w:sz="4" w:space="0" w:color="auto"/>
+            </w:tcBorders>
+            <w:shd w:val="clear" w:color="auto" w:fill="auto"/>
+            <w:noWrap/>
+            <w:vAlign w:val="bottom"/>
+            <w:hideMark/>
+          </w:tcPr>
+          <w:p>
+            <w:pPr>
+              <w:spacing w:after="0" w:line="240" w:lineRule="auto"/>
+              <w:jc w:val="right"/>
+              <w:rPr>
+                <w:rFonts w:ascii="Calibri" w:eastAsia="Times New Roman" w:hAnsi="Calibri" w:cs="Calibri"/>
+                <w:color w:val="000000"/>
+                <w:lang w:eastAsia="es-MX"/>
+              </w:rPr>
+            </w:pPr>
+            <w:r>
+              <w:rPr>
+                <w:rFonts w:ascii="Calibri" w:eastAsia="Times New Roman" w:hAnsi="Calibri" w:cs="Calibri"/>
+                <w:color w:val="000000"/>
+                <w:lang w:eastAsia="es-MX"/>
+              </w:rPr>
+              <w:t>8220</w:t>
+            </w:r>
+          </w:p>
+        </w:tc>
+        <w:tc>
+          <w:tcPr>
+            <w:tcW w:w="960" w:type="dxa"/>
+            <w:tcBorders>
+              <w:top w:val="nil"/>
+              <w:left w:val="nil"/>
+              <w:bottom w:val="single" w:sz="4" w:space="0" w:color="auto"/>
+              <w:right w:val="single" w:sz="4" w:space="0" w:color="auto"/>
+            </w:tcBorders>
+            <w:shd w:val="clear" w:color="auto" w:fill="auto"/>
+            <w:noWrap/>
+            <w:vAlign w:val="bottom"/>
+            <w:hideMark/>
+          </w:tcPr>
+          <w:p>
+            <w:pPr>
+              <w:spacing w:after="0" w:line="240" w:lineRule="auto"/>
+              <w:jc w:val="right"/>
+              <w:rPr>
+                <w:rFonts w:ascii="Calibri" w:eastAsia="Times New Roman" w:hAnsi="Calibri" w:cs="Calibri"/>
+                <w:color w:val="000000"/>
+                <w:lang w:eastAsia="es-MX"/>
+              </w:rPr>
+            </w:pPr>
+            <w:r>
+              <w:rPr>
+                <w:rFonts w:ascii="Calibri" w:eastAsia="Times New Roman" w:hAnsi="Calibri" w:cs="Calibri"/>
+                <w:color w:val="000000"/>
+                <w:lang w:eastAsia="es-MX"/>
+              </w:rPr>
+              <w:t>137</w:t>
+            </w:r>
+          </w:p>
+        </w:tc>
+        <w:tc>
+          <w:tcPr>
+            <w:tcW w:w="2560" w:type="dxa"/>
+            <w:tcBorders>
+              <w:top w:val="nil"/>
+              <w:left w:val="nil"/>
+              <w:bottom w:val="single" w:sz="4" w:space="0" w:color="auto"/>
+              <w:right w:val="single" w:sz="4" w:space="0" w:color="auto"/>
+            </w:tcBorders>
+            <w:shd w:val="clear" w:color="auto" w:fill="auto"/>
+            <w:noWrap/>
+            <w:vAlign w:val="bottom"/>
+            <w:hideMark/>
+          </w:tcPr>
+          <w:p>
+            <w:pPr>
+              <w:spacing w:after="0" w:line="240" w:lineRule="auto"/>
+              <w:jc w:val="right"/>
+              <w:rPr>
+                <w:rFonts w:ascii="Calibri" w:eastAsia="Times New Roman" w:hAnsi="Calibri" w:cs="Calibri"/>
+                <w:color w:val="000000"/>
+                <w:lang w:eastAsia="es-MX"/>
+              </w:rPr>
+            </w:pPr>
+            <w:r>
+              <w:rPr>
+                <w:rFonts w:ascii="Calibri" w:eastAsia="Times New Roman" w:hAnsi="Calibri" w:cs="Calibri"/>
+                <w:color w:val="000000"/>
+                <w:lang w:eastAsia="es-MX"/>
+              </w:rPr>
+              <w:t>20</w:t>
+            </w:r>
+          </w:p>
+        </w:tc>
+      </w:tr>
+      <w:tr>
+        <w:trPr>
+          <w:trHeight w:val="289"/>
+        </w:trPr>
+        <w:tc>
+          <w:tcPr>
+            <w:tcW w:w="2157" w:type="dxa"/>
+            <w:tcBorders>
+              <w:top w:val="nil"/>
+              <w:left w:val="single" w:sz="4" w:space="0" w:color="auto"/>
+              <w:bottom w:val="single" w:sz="4" w:space="0" w:color="auto"/>
+              <w:right w:val="single" w:sz="4" w:space="0" w:color="auto"/>
+            </w:tcBorders>
+            <w:shd w:val="clear" w:color="auto" w:fill="auto"/>
+            <w:noWrap/>
+            <w:vAlign w:val="bottom"/>
+            <w:hideMark/>
+          </w:tcPr>
+          <w:p>
+            <w:pPr>
+              <w:spacing w:after="0" w:line="240" w:lineRule="auto"/>
+              <w:rPr>
+                <w:rFonts w:ascii="Calibri" w:eastAsia="Times New Roman" w:hAnsi="Calibri" w:cs="Calibri"/>
+                <w:color w:val="000000"/>
+                <w:lang w:eastAsia="es-MX"/>
+              </w:rPr>
+            </w:pPr>
+            <w:r>
+              <w:rPr>
+                <w:rFonts w:ascii="Calibri" w:eastAsia="Times New Roman" w:hAnsi="Calibri" w:cs="Calibri"/>
+                <w:color w:val="000000"/>
+                <w:lang w:eastAsia="es-MX"/>
+              </w:rPr>
+              <w:t>Secretaria</w:t>
+            </w:r>
+          </w:p>
+        </w:tc>
+        <w:tc>
+          <w:tcPr>
+            <w:tcW w:w="2797" w:type="dxa"/>
+            <w:tcBorders>
+              <w:top w:val="nil"/>
+              <w:left w:val="nil"/>
+              <w:bottom w:val="single" w:sz="4" w:space="0" w:color="auto"/>
+              <w:right w:val="single" w:sz="4" w:space="0" w:color="auto"/>
+            </w:tcBorders>
+            <w:shd w:val="clear" w:color="auto" w:fill="auto"/>
+            <w:noWrap/>
+            <w:vAlign w:val="bottom"/>
+            <w:hideMark/>
+          </w:tcPr>
+          <w:p>
+            <w:pPr>
+              <w:spacing w:after="0" w:line="240" w:lineRule="auto"/>
+              <w:jc w:val="right"/>
+              <w:rPr>
+                <w:rFonts w:ascii="Calibri" w:eastAsia="Times New Roman" w:hAnsi="Calibri" w:cs="Calibri"/>
+                <w:color w:val="000000"/>
+                <w:lang w:eastAsia="es-MX"/>
+              </w:rPr>
+            </w:pPr>
+            <w:r>
+              <w:rPr>
+                <w:rFonts w:ascii="Calibri" w:eastAsia="Times New Roman" w:hAnsi="Calibri" w:cs="Calibri"/>
+                <w:color w:val="000000"/>
+                <w:lang w:eastAsia="es-MX"/>
+              </w:rPr>
+              <w:t>25200</w:t>
+            </w:r>
+          </w:p>
+        </w:tc>
+        <w:tc>
+          <w:tcPr>
+            <w:tcW w:w="960" w:type="dxa"/>
+            <w:tcBorders>
+              <w:top w:val="nil"/>
+              <w:left w:val="nil"/>
+              <w:bottom w:val="single" w:sz="4" w:space="0" w:color="auto"/>
+              <w:right w:val="single" w:sz="4" w:space="0" w:color="auto"/>
+            </w:tcBorders>
+            <w:shd w:val="clear" w:color="auto" w:fill="auto"/>
+            <w:noWrap/>
+            <w:vAlign w:val="bottom"/>
+            <w:hideMark/>
+          </w:tcPr>
+          <w:p>
+            <w:pPr>
+              <w:spacing w:after="0" w:line="240" w:lineRule="auto"/>
+              <w:jc w:val="right"/>
+              <w:rPr>
+                <w:rFonts w:ascii="Calibri" w:eastAsia="Times New Roman" w:hAnsi="Calibri" w:cs="Calibri"/>
+                <w:color w:val="000000"/>
+                <w:lang w:eastAsia="es-MX"/>
+              </w:rPr>
+            </w:pPr>
+            <w:r>
+              <w:rPr>
+                <w:rFonts w:ascii="Calibri" w:eastAsia="Times New Roman" w:hAnsi="Calibri" w:cs="Calibri"/>
+                <w:color w:val="000000"/>
+                <w:lang w:eastAsia="es-MX"/>
+              </w:rPr>
+              <w:t>420</w:t>
+            </w:r>
+          </w:p>
+        </w:tc>
+        <w:tc>
+          <w:tcPr>
+            <w:tcW w:w="2560" w:type="dxa"/>
+            <w:tcBorders>
+              <w:top w:val="nil"/>
+              <w:left w:val="nil"/>
+              <w:bottom w:val="single" w:sz="4" w:space="0" w:color="auto"/>
+              <w:right w:val="single" w:sz="4" w:space="0" w:color="auto"/>
+            </w:tcBorders>
+            <w:shd w:val="clear" w:color="auto" w:fill="auto"/>
+            <w:noWrap/>
+            <w:vAlign w:val="bottom"/>
+            <w:hideMark/>
+          </w:tcPr>
+          <w:p>
+            <w:pPr>
+              <w:spacing w:after="0" w:line="240" w:lineRule="auto"/>
+              <w:jc w:val="right"/>
+              <w:rPr>
+                <w:rFonts w:ascii="Calibri" w:eastAsia="Times New Roman" w:hAnsi="Calibri" w:cs="Calibri"/>
+                <w:color w:val="000000"/>
+                <w:lang w:eastAsia="es-MX"/>
+              </w:rPr>
+            </w:pPr>
+            <w:r>
+              <w:rPr>
+                <w:rFonts w:ascii="Calibri" w:eastAsia="Times New Roman" w:hAnsi="Calibri" w:cs="Calibri"/>
+                <w:color w:val="000000"/>
+                <w:lang w:eastAsia="es-MX"/>
+              </w:rPr>
+              <w:t>40</w:t>
+            </w:r>
+          </w:p>
+        </w:tc>
+      </w:tr>
+      <w:tr>
+        <w:trPr>
+          <w:trHeight w:val="289"/>
+        </w:trPr>
+        <w:tc>
+          <w:tcPr>
+            <w:tcW w:w="2157" w:type="dxa"/>
+            <w:tcBorders>
+              <w:top w:val="nil"/>
+              <w:left w:val="single" w:sz="4" w:space="0" w:color="auto"/>
+              <w:bottom w:val="single" w:sz="4" w:space="0" w:color="auto"/>
+              <w:right w:val="single" w:sz="4" w:space="0" w:color="auto"/>
+            </w:tcBorders>
+            <w:shd w:val="clear" w:color="auto" w:fill="auto"/>
+            <w:noWrap/>
+            <w:vAlign w:val="bottom"/>
+            <w:hideMark/>
+          </w:tcPr>
+          <w:p>
+            <w:pPr>
+              <w:spacing w:after="0" w:line="240" w:lineRule="auto"/>
+              <w:rPr>
+                <w:rFonts w:ascii="Calibri" w:eastAsia="Times New Roman" w:hAnsi="Calibri" w:cs="Calibri"/>
+                <w:color w:val="000000"/>
+                <w:lang w:eastAsia="es-MX"/>
+              </w:rPr>
+            </w:pPr>
+            <w:proofErr w:type="spellStart"/>
+            <w:r>
+              <w:rPr>
+                <w:rFonts w:ascii="Calibri" w:eastAsia="Times New Roman" w:hAnsi="Calibri" w:cs="Calibri"/>
+                <w:color w:val="000000"/>
+                <w:lang w:eastAsia="es-MX"/>
+              </w:rPr>
+              <w:t>Admin</w:t>
+            </w:r>
+            <w:proofErr w:type="spellEnd"/>
+          </w:p>
+        </w:tc>
+        <w:tc>
+          <w:tcPr>
+            <w:tcW w:w="2797" w:type="dxa"/>
+            <w:tcBorders>
+              <w:top w:val="nil"/>
+              <w:left w:val="nil"/>
+              <w:bottom w:val="single" w:sz="4" w:space="0" w:color="auto"/>
+              <w:right w:val="single" w:sz="4" w:space="0" w:color="auto"/>
+            </w:tcBorders>
+            <w:shd w:val="clear" w:color="auto" w:fill="auto"/>
+            <w:noWrap/>
+            <w:vAlign w:val="bottom"/>
+            <w:hideMark/>
+          </w:tcPr>
+          <w:p>
+            <w:pPr>
+              <w:spacing w:after="0" w:line="240" w:lineRule="auto"/>
+              <w:jc w:val="right"/>
+              <w:rPr>
+                <w:rFonts w:ascii="Calibri" w:eastAsia="Times New Roman" w:hAnsi="Calibri" w:cs="Calibri"/>
+                <w:color w:val="000000"/>
+                <w:lang w:eastAsia="es-MX"/>
+              </w:rPr>
+            </w:pPr>
+            <w:r>
+              <w:rPr>
+                <w:rFonts w:ascii="Calibri" w:eastAsia="Times New Roman" w:hAnsi="Calibri" w:cs="Calibri"/>
+                <w:color w:val="000000"/>
+                <w:lang w:eastAsia="es-MX"/>
+              </w:rPr>
+              <w:t>15060</w:t>
+            </w:r>
+          </w:p>
+        </w:tc>
+        <w:tc>
+          <w:tcPr>
+            <w:tcW w:w="960" w:type="dxa"/>
+            <w:tcBorders>
+              <w:top w:val="nil"/>
+              <w:left w:val="nil"/>
+              <w:bottom w:val="single" w:sz="4" w:space="0" w:color="auto"/>
+              <w:right w:val="single" w:sz="4" w:space="0" w:color="auto"/>
+            </w:tcBorders>
+            <w:shd w:val="clear" w:color="auto" w:fill="auto"/>
+            <w:noWrap/>
+            <w:vAlign w:val="bottom"/>
+            <w:hideMark/>
+          </w:tcPr>
+          <w:p>
+            <w:pPr>
+              <w:spacing w:after="0" w:line="240" w:lineRule="auto"/>
+              <w:jc w:val="right"/>
+              <w:rPr>
+                <w:rFonts w:ascii="Calibri" w:eastAsia="Times New Roman" w:hAnsi="Calibri" w:cs="Calibri"/>
+                <w:color w:val="000000"/>
+                <w:lang w:eastAsia="es-MX"/>
+              </w:rPr>
+            </w:pPr>
+            <w:r>
+              <w:rPr>
+                <w:rFonts w:ascii="Calibri" w:eastAsia="Times New Roman" w:hAnsi="Calibri" w:cs="Calibri"/>
+                <w:color w:val="000000"/>
+                <w:lang w:eastAsia="es-MX"/>
+              </w:rPr>
+              <w:t>251</w:t>
+            </w:r>
+          </w:p>
+        </w:tc>
+        <w:tc>
+          <w:tcPr>
+            <w:tcW w:w="2560" w:type="dxa"/>
+            <w:tcBorders>
+              <w:top w:val="nil"/>
+              <w:left w:val="nil"/>
+              <w:bottom w:val="single" w:sz="4" w:space="0" w:color="auto"/>
+              <w:right w:val="single" w:sz="4" w:space="0" w:color="auto"/>
+            </w:tcBorders>
+            <w:shd w:val="clear" w:color="auto" w:fill="auto"/>
+            <w:noWrap/>
+            <w:vAlign w:val="bottom"/>
+            <w:hideMark/>
+          </w:tcPr>
+          <w:p>
+            <w:pPr>
+              <w:spacing w:after="0" w:line="240" w:lineRule="auto"/>
+              <w:jc w:val="right"/>
+              <w:rPr>
+                <w:rFonts w:ascii="Calibri" w:eastAsia="Times New Roman" w:hAnsi="Calibri" w:cs="Calibri"/>
+                <w:color w:val="000000"/>
+                <w:lang w:eastAsia="es-MX"/>
+              </w:rPr>
+            </w:pPr>
+            <w:r>
+              <w:rPr>
+                <w:rFonts w:ascii="Calibri" w:eastAsia="Times New Roman" w:hAnsi="Calibri" w:cs="Calibri"/>
+                <w:color w:val="000000"/>
+                <w:lang w:eastAsia="es-MX"/>
+              </w:rPr>
+              <w:t>25</w:t>
+            </w:r>
+          </w:p>
+        </w:tc>
+      </w:tr>
+      <w:tr>
+        <w:trPr>
+          <w:trHeight w:val="289"/>
+        </w:trPr>
+        <w:tc>
+          <w:tcPr>
+            <w:tcW w:w="2157" w:type="dxa"/>
+            <w:tcBorders>
+              <w:top w:val="nil"/>
+              <w:left w:val="single" w:sz="4" w:space="0" w:color="auto"/>
+              <w:bottom w:val="single" w:sz="4" w:space="0" w:color="auto"/>
+              <w:right w:val="single" w:sz="4" w:space="0" w:color="auto"/>
+            </w:tcBorders>
+            <w:shd w:val="clear" w:color="auto" w:fill="auto"/>
+            <w:noWrap/>
+            <w:vAlign w:val="bottom"/>
+            <w:hideMark/>
+          </w:tcPr>
+          <w:p>
+            <w:pPr>
+              <w:spacing w:after="0" w:line="240" w:lineRule="auto"/>
+              <w:rPr>
+                <w:rFonts w:ascii="Calibri" w:eastAsia="Times New Roman" w:hAnsi="Calibri" w:cs="Calibri"/>
+                <w:color w:val="000000"/>
+                <w:lang w:eastAsia="es-MX"/>
+              </w:rPr>
+            </w:pPr>
+            <w:r>
+              <w:rPr>
+                <w:rFonts w:ascii="Calibri" w:eastAsia="Times New Roman" w:hAnsi="Calibri" w:cs="Calibri"/>
+                <w:color w:val="000000"/>
+                <w:lang w:eastAsia="es-MX"/>
+              </w:rPr>
+              <w:t>Implantación y configuración</w:t>
+            </w:r>
+          </w:p>
+        </w:tc>
+        <w:tc>
+          <w:tcPr>
+            <w:tcW w:w="2797" w:type="dxa"/>
+            <w:tcBorders>
+              <w:top w:val="nil"/>
+              <w:left w:val="nil"/>
+              <w:bottom w:val="single" w:sz="4" w:space="0" w:color="auto"/>
+              <w:right w:val="single" w:sz="4" w:space="0" w:color="auto"/>
+            </w:tcBorders>
+            <w:shd w:val="clear" w:color="auto" w:fill="auto"/>
+            <w:noWrap/>
+            <w:vAlign w:val="bottom"/>
+            <w:hideMark/>
+          </w:tcPr>
+          <w:p>
+            <w:pPr>
+              <w:spacing w:after="0" w:line="240" w:lineRule="auto"/>
+              <w:jc w:val="right"/>
+              <w:rPr>
+                <w:rFonts w:ascii="Calibri" w:eastAsia="Times New Roman" w:hAnsi="Calibri" w:cs="Calibri"/>
+                <w:color w:val="000000"/>
+                <w:lang w:eastAsia="es-MX"/>
+              </w:rPr>
+            </w:pPr>
+            <w:r>
+              <w:rPr>
+                <w:rFonts w:ascii="Calibri" w:eastAsia="Times New Roman" w:hAnsi="Calibri" w:cs="Calibri"/>
+                <w:color w:val="000000"/>
+                <w:lang w:eastAsia="es-MX"/>
+              </w:rPr>
+              <w:t>3500</w:t>
+            </w:r>
+          </w:p>
+        </w:tc>
+        <w:tc>
+          <w:tcPr>
+            <w:tcW w:w="960" w:type="dxa"/>
+            <w:tcBorders>
+              <w:top w:val="nil"/>
+              <w:left w:val="nil"/>
+              <w:bottom w:val="single" w:sz="4" w:space="0" w:color="auto"/>
+              <w:right w:val="single" w:sz="4" w:space="0" w:color="auto"/>
+            </w:tcBorders>
+            <w:shd w:val="clear" w:color="auto" w:fill="auto"/>
+            <w:noWrap/>
+            <w:vAlign w:val="bottom"/>
+            <w:hideMark/>
+          </w:tcPr>
+          <w:p>
+            <w:pPr>
+              <w:spacing w:after="0" w:line="240" w:lineRule="auto"/>
+              <w:jc w:val="right"/>
+              <w:rPr>
+                <w:rFonts w:ascii="Calibri" w:eastAsia="Times New Roman" w:hAnsi="Calibri" w:cs="Calibri"/>
+                <w:color w:val="000000"/>
+                <w:lang w:eastAsia="es-MX"/>
+              </w:rPr>
+            </w:pPr>
+            <w:r>
+              <w:rPr>
+                <w:rFonts w:ascii="Calibri" w:eastAsia="Times New Roman" w:hAnsi="Calibri" w:cs="Calibri"/>
+                <w:color w:val="000000"/>
+                <w:lang w:eastAsia="es-MX"/>
+              </w:rPr>
+              <w:t>0</w:t>
+            </w:r>
+          </w:p>
+        </w:tc>
+        <w:tc>
+          <w:tcPr>
+            <w:tcW w:w="2560" w:type="dxa"/>
+            <w:tcBorders>
+              <w:top w:val="nil"/>
+              <w:left w:val="nil"/>
+              <w:bottom w:val="single" w:sz="4" w:space="0" w:color="auto"/>
+              <w:right w:val="single" w:sz="4" w:space="0" w:color="auto"/>
+            </w:tcBorders>
+            <w:shd w:val="clear" w:color="auto" w:fill="auto"/>
+            <w:noWrap/>
+            <w:vAlign w:val="bottom"/>
+            <w:hideMark/>
+          </w:tcPr>
+          <w:p>
+            <w:pPr>
+              <w:spacing w:after="0" w:line="240" w:lineRule="auto"/>
+              <w:rPr>
+                <w:rFonts w:ascii="Calibri" w:eastAsia="Times New Roman" w:hAnsi="Calibri" w:cs="Calibri"/>
+                <w:color w:val="000000"/>
+                <w:lang w:eastAsia="es-MX"/>
+              </w:rPr>
+            </w:pPr>
+            <w:r>
+              <w:rPr>
+                <w:rFonts w:ascii="Calibri" w:eastAsia="Times New Roman" w:hAnsi="Calibri" w:cs="Calibri"/>
+                <w:color w:val="000000"/>
+                <w:lang w:eastAsia="es-MX"/>
+              </w:rPr>
+              <w:t> </w:t>
+            </w:r>
+            <w:r>
+              <w:rPr>
+                <w:rFonts w:ascii="Calibri" w:eastAsia="Times New Roman" w:hAnsi="Calibri" w:cs="Calibri"/>
+                <w:color w:val="000000"/>
+                <w:lang w:eastAsia="es-MX"/>
+              </w:rPr>
+              <w:t>0</w:t>
+            </w:r>
+          </w:p>
+        </w:tc>
+      </w:tr>
+      <w:tr>
+        <w:trPr>
+          <w:trHeight w:val="289"/>
+        </w:trPr>
+        <w:tc>
+          <w:tcPr>
+            <w:tcW w:w="2157" w:type="dxa"/>
+            <w:tcBorders>
+              <w:top w:val="nil"/>
+              <w:left w:val="single" w:sz="4" w:space="0" w:color="auto"/>
+              <w:bottom w:val="single" w:sz="4" w:space="0" w:color="auto"/>
+              <w:right w:val="single" w:sz="4" w:space="0" w:color="auto"/>
+            </w:tcBorders>
+            <w:shd w:val="clear" w:color="auto" w:fill="auto"/>
+            <w:noWrap/>
+            <w:vAlign w:val="bottom"/>
+            <w:hideMark/>
+          </w:tcPr>
+          <w:p>
+            <w:pPr>
+              <w:spacing w:after="0" w:line="240" w:lineRule="auto"/>
+              <w:rPr>
+                <w:rFonts w:ascii="Calibri" w:eastAsia="Times New Roman" w:hAnsi="Calibri" w:cs="Calibri"/>
+                <w:color w:val="000000"/>
+                <w:lang w:eastAsia="es-MX"/>
+              </w:rPr>
+            </w:pPr>
+            <w:r>
+              <w:rPr>
+                <w:rFonts w:ascii="Calibri" w:eastAsia="Times New Roman" w:hAnsi="Calibri" w:cs="Calibri"/>
+                <w:color w:val="000000"/>
+                <w:lang w:eastAsia="es-MX"/>
+              </w:rPr>
+              <w:t>gastos de operación</w:t>
+            </w:r>
+          </w:p>
+        </w:tc>
+        <w:tc>
+          <w:tcPr>
+            <w:tcW w:w="2797" w:type="dxa"/>
+            <w:tcBorders>
+              <w:top w:val="nil"/>
+              <w:left w:val="nil"/>
+              <w:bottom w:val="single" w:sz="4" w:space="0" w:color="auto"/>
+              <w:right w:val="single" w:sz="4" w:space="0" w:color="auto"/>
+            </w:tcBorders>
+            <w:shd w:val="clear" w:color="auto" w:fill="auto"/>
+            <w:noWrap/>
+            <w:vAlign w:val="bottom"/>
+            <w:hideMark/>
+          </w:tcPr>
+          <w:p>
+            <w:pPr>
+              <w:spacing w:after="0" w:line="240" w:lineRule="auto"/>
+              <w:jc w:val="right"/>
+              <w:rPr>
+                <w:rFonts w:ascii="Calibri" w:eastAsia="Times New Roman" w:hAnsi="Calibri" w:cs="Calibri"/>
+                <w:color w:val="000000"/>
+                <w:lang w:eastAsia="es-MX"/>
+              </w:rPr>
+            </w:pPr>
+            <w:r>
+              <w:rPr>
+                <w:rFonts w:ascii="Calibri" w:eastAsia="Times New Roman" w:hAnsi="Calibri" w:cs="Calibri"/>
+                <w:color w:val="000000"/>
+                <w:lang w:eastAsia="es-MX"/>
+              </w:rPr>
+              <w:t>1020</w:t>
+            </w:r>
+          </w:p>
+        </w:tc>
+        <w:tc>
+          <w:tcPr>
+            <w:tcW w:w="960" w:type="dxa"/>
+            <w:tcBorders>
+              <w:top w:val="nil"/>
+              <w:left w:val="nil"/>
+              <w:bottom w:val="single" w:sz="4" w:space="0" w:color="auto"/>
+              <w:right w:val="single" w:sz="4" w:space="0" w:color="auto"/>
+            </w:tcBorders>
+            <w:shd w:val="clear" w:color="auto" w:fill="auto"/>
+            <w:noWrap/>
+            <w:vAlign w:val="bottom"/>
+            <w:hideMark/>
+          </w:tcPr>
+          <w:p>
+            <w:pPr>
+              <w:spacing w:after="0" w:line="240" w:lineRule="auto"/>
+              <w:jc w:val="right"/>
+              <w:rPr>
+                <w:rFonts w:ascii="Calibri" w:eastAsia="Times New Roman" w:hAnsi="Calibri" w:cs="Calibri"/>
+                <w:color w:val="000000"/>
+                <w:lang w:eastAsia="es-MX"/>
+              </w:rPr>
+            </w:pPr>
+            <w:r>
+              <w:rPr>
+                <w:rFonts w:ascii="Calibri" w:eastAsia="Times New Roman" w:hAnsi="Calibri" w:cs="Calibri"/>
+                <w:color w:val="000000"/>
+                <w:lang w:eastAsia="es-MX"/>
+              </w:rPr>
+              <w:t>0</w:t>
+            </w:r>
+          </w:p>
+        </w:tc>
+        <w:tc>
+          <w:tcPr>
+            <w:tcW w:w="2560" w:type="dxa"/>
+            <w:tcBorders>
+              <w:top w:val="nil"/>
+              <w:left w:val="nil"/>
+              <w:bottom w:val="single" w:sz="4" w:space="0" w:color="auto"/>
+              <w:right w:val="single" w:sz="4" w:space="0" w:color="auto"/>
+            </w:tcBorders>
+            <w:shd w:val="clear" w:color="auto" w:fill="auto"/>
+            <w:noWrap/>
+            <w:vAlign w:val="bottom"/>
+            <w:hideMark/>
+          </w:tcPr>
+          <w:p>
+            <w:pPr>
+              <w:spacing w:after="0" w:line="240" w:lineRule="auto"/>
+              <w:rPr>
+                <w:rFonts w:ascii="Calibri" w:eastAsia="Times New Roman" w:hAnsi="Calibri" w:cs="Calibri"/>
+                <w:color w:val="000000"/>
+                <w:lang w:eastAsia="es-MX"/>
+              </w:rPr>
+            </w:pPr>
+            <w:r>
+              <w:rPr>
+                <w:rFonts w:ascii="Calibri" w:eastAsia="Times New Roman" w:hAnsi="Calibri" w:cs="Calibri"/>
+                <w:color w:val="000000"/>
+                <w:lang w:eastAsia="es-MX"/>
+              </w:rPr>
+              <w:t> </w:t>
+            </w:r>
+          </w:p>
+        </w:tc>
+      </w:tr>
+      <w:tr>
+        <w:trPr>
+          <w:trHeight w:val="289"/>
+        </w:trPr>
+        <w:tc>
+          <w:tcPr>
+            <w:tcW w:w="2157" w:type="dxa"/>
+            <w:tcBorders>
+              <w:top w:val="nil"/>
+              <w:left w:val="single" w:sz="4" w:space="0" w:color="auto"/>
+              <w:bottom w:val="single" w:sz="4" w:space="0" w:color="auto"/>
+              <w:right w:val="single" w:sz="4" w:space="0" w:color="auto"/>
+            </w:tcBorders>
+            <w:shd w:val="clear" w:color="auto" w:fill="auto"/>
+            <w:noWrap/>
+            <w:vAlign w:val="bottom"/>
+            <w:hideMark/>
+          </w:tcPr>
+          <w:p>
+            <w:pPr>
+              <w:spacing w:after="0" w:line="240" w:lineRule="auto"/>
+              <w:rPr>
+                <w:rFonts w:ascii="Calibri" w:eastAsia="Times New Roman" w:hAnsi="Calibri" w:cs="Calibri"/>
+                <w:color w:val="000000"/>
+                <w:lang w:eastAsia="es-MX"/>
+              </w:rPr>
+            </w:pPr>
+            <w:r>
+              <w:rPr>
+                <w:rFonts w:ascii="Calibri" w:eastAsia="Times New Roman" w:hAnsi="Calibri" w:cs="Calibri"/>
+                <w:color w:val="000000"/>
+                <w:lang w:eastAsia="es-MX"/>
+              </w:rPr>
+              <w:t>Total</w:t>
+            </w:r>
+          </w:p>
+        </w:tc>
+        <w:tc>
+          <w:tcPr>
+            <w:tcW w:w="2797" w:type="dxa"/>
+            <w:tcBorders>
+              <w:top w:val="nil"/>
+              <w:left w:val="nil"/>
+              <w:bottom w:val="single" w:sz="4" w:space="0" w:color="auto"/>
+              <w:right w:val="single" w:sz="4" w:space="0" w:color="auto"/>
+            </w:tcBorders>
+            <w:shd w:val="clear" w:color="000000" w:fill="FFFF00"/>
+            <w:noWrap/>
+            <w:vAlign w:val="bottom"/>
+            <w:hideMark/>
+          </w:tcPr>
+          <w:p>
+            <w:pPr>
+              <w:spacing w:after="0" w:line="240" w:lineRule="auto"/>
+              <w:jc w:val="right"/>
+              <w:rPr>
+                <w:rFonts w:ascii="Calibri" w:eastAsia="Times New Roman" w:hAnsi="Calibri" w:cs="Calibri"/>
+                <w:color w:val="000000"/>
+                <w:lang w:eastAsia="es-MX"/>
+              </w:rPr>
+            </w:pPr>
+            <w:r>
+              <w:rPr>
+                <w:rFonts w:ascii="Calibri" w:eastAsia="Times New Roman" w:hAnsi="Calibri" w:cs="Calibri"/>
+                <w:color w:val="000000"/>
+                <w:lang w:eastAsia="es-MX"/>
+              </w:rPr>
+              <w:t>$</w:t>
+            </w:r>
+            <w:r>
+              <w:rPr>
+                <w:rFonts w:ascii="Calibri" w:eastAsia="Times New Roman" w:hAnsi="Calibri" w:cs="Calibri"/>
+                <w:color w:val="000000"/>
+                <w:lang w:eastAsia="es-MX"/>
+              </w:rPr>
+              <w:t>53</w:t>
+            </w:r>
+            <w:r>
+              <w:rPr>
+                <w:rFonts w:ascii="Calibri" w:eastAsia="Times New Roman" w:hAnsi="Calibri" w:cs="Calibri"/>
+                <w:color w:val="000000"/>
+                <w:lang w:eastAsia="es-MX"/>
+              </w:rPr>
+              <w:t>,</w:t>
+            </w:r>
+            <w:r>
+              <w:rPr>
+                <w:rFonts w:ascii="Calibri" w:eastAsia="Times New Roman" w:hAnsi="Calibri" w:cs="Calibri"/>
+                <w:color w:val="000000"/>
+                <w:lang w:eastAsia="es-MX"/>
+              </w:rPr>
+              <w:t>000</w:t>
+            </w:r>
+            <w:r>
+              <w:rPr>
+                <w:rFonts w:ascii="Calibri" w:eastAsia="Times New Roman" w:hAnsi="Calibri" w:cs="Calibri"/>
+                <w:color w:val="000000"/>
+                <w:lang w:eastAsia="es-MX"/>
+              </w:rPr>
+              <w:t>.00</w:t>
+            </w:r>
+          </w:p>
+        </w:tc>
+        <w:tc>
+          <w:tcPr>
+            <w:tcW w:w="960" w:type="dxa"/>
+            <w:tcBorders>
+              <w:top w:val="nil"/>
+              <w:left w:val="nil"/>
+              <w:bottom w:val="single" w:sz="4" w:space="0" w:color="auto"/>
+              <w:right w:val="single" w:sz="4" w:space="0" w:color="auto"/>
+            </w:tcBorders>
+            <w:shd w:val="clear" w:color="000000" w:fill="FFFF00"/>
+            <w:noWrap/>
+            <w:vAlign w:val="bottom"/>
+            <w:hideMark/>
+          </w:tcPr>
+          <w:p>
+            <w:pPr>
+              <w:spacing w:after="0" w:line="240" w:lineRule="auto"/>
+              <w:jc w:val="right"/>
+              <w:rPr>
+                <w:rFonts w:ascii="Calibri" w:eastAsia="Times New Roman" w:hAnsi="Calibri" w:cs="Calibri"/>
+                <w:color w:val="000000"/>
+                <w:lang w:eastAsia="es-MX"/>
+              </w:rPr>
+            </w:pPr>
+            <w:r>
+              <w:rPr>
+                <w:rFonts w:ascii="Calibri" w:eastAsia="Times New Roman" w:hAnsi="Calibri" w:cs="Calibri"/>
+                <w:color w:val="000000"/>
+                <w:lang w:eastAsia="es-MX"/>
+              </w:rPr>
+              <w:t>808</w:t>
+            </w:r>
+          </w:p>
+        </w:tc>
+        <w:tc>
+          <w:tcPr>
+            <w:tcW w:w="2560" w:type="dxa"/>
+            <w:tcBorders>
+              <w:top w:val="nil"/>
+              <w:left w:val="nil"/>
+              <w:bottom w:val="single" w:sz="4" w:space="0" w:color="auto"/>
+              <w:right w:val="single" w:sz="4" w:space="0" w:color="auto"/>
+            </w:tcBorders>
+            <w:shd w:val="clear" w:color="000000" w:fill="FFFF00"/>
+            <w:noWrap/>
+            <w:vAlign w:val="bottom"/>
+            <w:hideMark/>
+          </w:tcPr>
+          <w:p>
+            <w:pPr>
+              <w:spacing w:after="0" w:line="240" w:lineRule="auto"/>
+              <w:jc w:val="right"/>
+              <w:rPr>
+                <w:rFonts w:ascii="Calibri" w:eastAsia="Times New Roman" w:hAnsi="Calibri" w:cs="Calibri"/>
+                <w:color w:val="000000"/>
+                <w:lang w:eastAsia="es-MX"/>
+              </w:rPr>
+            </w:pPr>
+            <w:r>
+              <w:rPr>
+                <w:rFonts w:ascii="Calibri" w:eastAsia="Times New Roman" w:hAnsi="Calibri" w:cs="Calibri"/>
+                <w:color w:val="000000"/>
+                <w:lang w:eastAsia="es-MX"/>
+              </w:rPr>
+              <w:t>85</w:t>
+            </w:r>
+            <w:r>
+              <w:rPr>
+                <w:rFonts w:ascii="Calibri" w:eastAsia="Times New Roman" w:hAnsi="Calibri" w:cs="Calibri"/>
+                <w:color w:val="000000"/>
+                <w:lang w:eastAsia="es-MX"/>
+              </w:rPr>
+              <w:t>(4 meses 1 semana)</w:t>
+            </w:r>
+          </w:p>
+        </w:tc>
+      </w:tr>
+    </w:tbl>
+    <w:p/>
+    <w:p>
+      <w:r>
+        <w:t xml:space="preserve">No incluye el equipo de </w:t>
+      </w:r>
+      <w:proofErr w:type="spellStart"/>
+      <w:r>
+        <w:t>computo</w:t>
+      </w:r>
+      <w:proofErr w:type="spellEnd"/>
+      <w:r>
+        <w:t xml:space="preserve"> y </w:t>
+      </w:r>
+      <w:proofErr w:type="spellStart"/>
+      <w:r>
+        <w:t>nobreaks</w:t>
+      </w:r>
+      <w:proofErr w:type="spellEnd"/>
+      <w:r>
+        <w:t xml:space="preserve"> donde se montará el sistema</w:t>
+      </w:r>
+      <w:bookmarkStart w:id="3" w:name="_GoBack"/>
+      <w:bookmarkEnd w:id="3"/>
+    </w:p>
+    <w:p>
+      <w:pPr>
+        <w:rPr>
+          <w:u w:val="single"/>
+        </w:rPr>
+      </w:pPr>
+      <w:r>
+        <w:t xml:space="preserve">No incluye el </w:t>
+      </w:r>
+      <w:proofErr w:type="spellStart"/>
+      <w:r>
+        <w:t>acces</w:t>
+      </w:r>
+      <w:proofErr w:type="spellEnd"/>
+      <w:r>
+        <w:t xml:space="preserve"> </w:t>
+      </w:r>
+      <w:proofErr w:type="spellStart"/>
+      <w:r>
+        <w:t>point</w:t>
+      </w:r>
+      <w:proofErr w:type="spellEnd"/>
+    </w:p>
+    <w:p>
+      <w:r>
+        <w:t>No incluye cable ethernet</w:t>
+      </w:r>
+    </w:p>
+    <w:p/>
     <w:p/>
     <w:p/>
     <w:p/>
@@ -3779,6 +4883,7 @@
         <w:docPartUnique/>
       </w:docPartObj>
     </w:sdtPr>
+    <w:sdtEndPr/>
     <w:sdtContent>
       <w:p>
         <w:pPr>
@@ -5967,7 +7072,7 @@
 </file>
 
 <file path=customXml/itemProps1.xml><?xml version="1.0" encoding="utf-8"?>
-<ds:datastoreItem xmlns:ds="http://schemas.openxmlformats.org/officeDocument/2006/customXml" ds:itemID="{9A5A0C0C-4885-4BDE-8E60-C3C0DFDD4AE4}">
+<ds:datastoreItem xmlns:ds="http://schemas.openxmlformats.org/officeDocument/2006/customXml" ds:itemID="{E20226E9-B6CF-4AF5-98AA-C2A5A523A8E0}">
   <ds:schemaRefs>
     <ds:schemaRef ds:uri="http://schemas.openxmlformats.org/officeDocument/2006/bibliography"/>
   </ds:schemaRefs>

</xml_diff>